<commit_message>
Step 2 change 23-01-30 Demo_SimpleStock05.ui экран ТоварыЗапись
</commit_message>
<xml_diff>
--- a/23-01-12 ПростойСклад послед действ.docx
+++ b/23-01-12 ПростойСклад послед действ.docx
@@ -39,13 +39,8 @@
           <w:numId w:val="7"/>
         </w:numPr>
       </w:pPr>
-      <w:proofErr w:type="gramStart"/>
-      <w:r>
-        <w:t>фото товаров</w:t>
-      </w:r>
-      <w:proofErr w:type="gramEnd"/>
-      <w:r>
-        <w:t xml:space="preserve"> со штрихкодами</w:t>
+      <w:r>
+        <w:t>фото товаров со штрихкодами</w:t>
       </w:r>
     </w:p>
     <w:p>
@@ -68,13 +63,8 @@
           <w:numId w:val="7"/>
         </w:numPr>
       </w:pPr>
-      <w:proofErr w:type="gramStart"/>
-      <w:r>
-        <w:t>фото товаров</w:t>
-      </w:r>
-      <w:proofErr w:type="gramEnd"/>
-      <w:r>
-        <w:t xml:space="preserve"> в ячейках</w:t>
+      <w:r>
+        <w:t>фото товаров в ячейках</w:t>
       </w:r>
     </w:p>
     <w:p/>
@@ -88,13 +78,8 @@
         <w:t xml:space="preserve">Послед действ </w:t>
       </w:r>
       <w:r>
-        <w:t xml:space="preserve">23-01-12 </w:t>
-      </w:r>
-      <w:proofErr w:type="spellStart"/>
-      <w:r>
-        <w:t>ПростойСклад</w:t>
-      </w:r>
-      <w:proofErr w:type="spellEnd"/>
+        <w:t>23-01-12 ПростойСклад</w:t>
+      </w:r>
     </w:p>
     <w:p>
       <w:pPr>
@@ -140,22 +125,15 @@
       <w:r>
         <w:t xml:space="preserve">\22-09-05 </w:t>
       </w:r>
-      <w:proofErr w:type="spellStart"/>
       <w:r>
         <w:rPr>
           <w:lang w:val="en-US"/>
         </w:rPr>
         <w:t>SimpleUI</w:t>
       </w:r>
-      <w:proofErr w:type="spellEnd"/>
-      <w:r>
-        <w:t xml:space="preserve">\23-01-12 </w:t>
-      </w:r>
-      <w:proofErr w:type="spellStart"/>
-      <w:r>
-        <w:t>ПростойСклад</w:t>
-      </w:r>
-      <w:proofErr w:type="spellEnd"/>
+      <w:r>
+        <w:t>\23-01-12 ПростойСклад</w:t>
+      </w:r>
     </w:p>
     <w:p>
       <w:pPr>
@@ -165,19 +143,15 @@
           <w:numId w:val="1"/>
         </w:numPr>
       </w:pPr>
-      <w:proofErr w:type="gramStart"/>
       <w:r>
         <w:t>перетащил  конфигураций</w:t>
       </w:r>
-      <w:proofErr w:type="gramEnd"/>
       <w:r>
         <w:t xml:space="preserve"> </w:t>
       </w:r>
-      <w:proofErr w:type="spellStart"/>
       <w:r>
         <w:t>ПростойСклад.ui</w:t>
       </w:r>
-      <w:proofErr w:type="spellEnd"/>
       <w:r>
         <w:t xml:space="preserve"> в папку (поменять путь с учетом другого названия файла НЕ надо)</w:t>
       </w:r>
@@ -188,11 +162,7 @@
       </w:pPr>
       <w:bookmarkStart w:id="0" w:name="_Toc114477983"/>
       <w:r>
-        <w:t xml:space="preserve">Попытка </w:t>
-      </w:r>
-      <w:proofErr w:type="gramStart"/>
-      <w:r>
-        <w:t xml:space="preserve">генерации </w:t>
+        <w:t xml:space="preserve">Попытка генерации </w:t>
       </w:r>
       <w:r>
         <w:t xml:space="preserve"> файл</w:t>
@@ -200,7 +170,6 @@
       <w:r>
         <w:t>а</w:t>
       </w:r>
-      <w:proofErr w:type="gramEnd"/>
       <w:r>
         <w:t xml:space="preserve"> отладки</w:t>
       </w:r>
@@ -397,11 +366,9 @@
       <w:r>
         <w:t>данные из «</w:t>
       </w:r>
-      <w:proofErr w:type="spellStart"/>
       <w:r>
         <w:t>ПростойСклад.ui</w:t>
       </w:r>
-      <w:proofErr w:type="spellEnd"/>
       <w:r>
         <w:t>» (</w:t>
       </w:r>
@@ -591,13 +558,8 @@
     <w:p/>
     <w:p>
       <w:r>
-        <w:t xml:space="preserve">создаю пустой файл конфигурации с таким же названием в той же директории генерируем отладочный </w:t>
-      </w:r>
-      <w:proofErr w:type="spellStart"/>
-      <w:r>
-        <w:t>file</w:t>
-      </w:r>
-      <w:proofErr w:type="spellEnd"/>
+        <w:t>создаю пустой файл конфигурации с таким же названием в той же директории генерируем отладочный file</w:t>
+      </w:r>
       <w:r>
         <w:t xml:space="preserve"> </w:t>
       </w:r>
@@ -865,18 +827,9 @@
     <w:p/>
     <w:p>
       <w:r>
-        <w:t xml:space="preserve">Добавил обработчики и структуру в файлы мой </w:t>
-      </w:r>
-      <w:proofErr w:type="spellStart"/>
-      <w:r>
-        <w:t>дебагер</w:t>
-      </w:r>
-      <w:proofErr w:type="spellEnd"/>
-      <w:r>
-        <w:t xml:space="preserve"> из другой конфигурации</w:t>
-      </w:r>
-    </w:p>
-    <w:p/>
+        <w:t>Добавил обработчики и структуру в файлы мой дебагер из другой конфигурации</w:t>
+      </w:r>
+    </w:p>
     <w:p/>
     <w:p>
       <w:pPr>
@@ -903,234 +856,155 @@
     <w:p/>
     <w:p>
       <w:pPr>
-        <w:rPr>
-          <w:lang w:val="en-US"/>
-        </w:rPr>
-      </w:pPr>
-      <w:proofErr w:type="gramStart"/>
-      <w:r>
-        <w:t>Проблемы</w:t>
-      </w:r>
-      <w:r>
-        <w:rPr>
-          <w:lang w:val="en-US"/>
-        </w:rPr>
+        <w:pStyle w:val="1"/>
+      </w:pPr>
+      <w:r>
+        <w:t>Проблем</w:t>
+      </w:r>
+      <w:r>
+        <w:t>а НЕ сохраняет картинку</w:t>
+      </w:r>
+      <w:r>
         <w:t xml:space="preserve"> :</w:t>
       </w:r>
-      <w:proofErr w:type="gramEnd"/>
-    </w:p>
-    <w:p>
-      <w:r>
-        <w:t xml:space="preserve">Нет возможности сохранить фото в </w:t>
-      </w:r>
-      <w:proofErr w:type="spellStart"/>
-      <w:r>
-        <w:t>бд</w:t>
-      </w:r>
-      <w:proofErr w:type="spellEnd"/>
-    </w:p>
-    <w:p>
-      <w:pPr>
-        <w:rPr>
-          <w:lang w:val="en-US"/>
-        </w:rPr>
-      </w:pPr>
-      <w:r>
+    </w:p>
+    <w:p>
+      <w:r>
+        <w:t>Кто-то сталкивался с такой проблемой?</w:t>
+      </w:r>
+    </w:p>
+    <w:p>
+      <w:r>
+        <w:t>Если знаете, подскажите пожалуйста пути решения.</w:t>
+      </w:r>
+    </w:p>
+    <w:p>
+      <w:r>
+        <w:t>Конфигурация «Простой склад» нормально работала при базе дунных на смартфоне, при переносе БД на ПК для дебагинга, прекратилась запись в БД фото товара.</w:t>
+      </w:r>
+    </w:p>
+    <w:p>
+      <w:pPr>
+        <w:rPr>
+          <w:lang w:val="en-US"/>
+        </w:rPr>
+      </w:pPr>
+      <w:r>
+        <w:t xml:space="preserve">Нет </w:t>
+      </w:r>
+      <w:r>
+        <w:t>получается</w:t>
+      </w:r>
+      <w:r>
+        <w:t xml:space="preserve"> сохранить фото в бд</w:t>
+      </w:r>
+      <w:r>
+        <w:t xml:space="preserve"> </w:t>
+      </w:r>
+      <w:r>
+        <w:t>на ПК. Пишет</w:t>
+      </w:r>
+      <w:r>
+        <w:rPr>
+          <w:lang w:val="en-US"/>
+        </w:rPr>
+        <w:t xml:space="preserve"> </w:t>
+      </w:r>
+      <w:r>
+        <w:t>ошибки</w:t>
+      </w:r>
+    </w:p>
+    <w:p>
+      <w:pPr>
+        <w:rPr>
+          <w:lang w:val="en-US"/>
+        </w:rPr>
+      </w:pPr>
+      <w:r>
+        <w:rPr>
+          <w:lang w:val="en-US"/>
+        </w:rPr>
         <w:t xml:space="preserve">  </w:t>
       </w:r>
       <w:r>
         <w:rPr>
           <w:lang w:val="en-US"/>
         </w:rPr>
-        <w:t xml:space="preserve">File "D:\work\22-09-05 </w:t>
-      </w:r>
-      <w:proofErr w:type="spellStart"/>
-      <w:r>
-        <w:rPr>
-          <w:lang w:val="en-US"/>
-        </w:rPr>
-        <w:t>SimpleUI</w:t>
-      </w:r>
-      <w:proofErr w:type="spellEnd"/>
-      <w:r>
-        <w:rPr>
-          <w:lang w:val="en-US"/>
-        </w:rPr>
-        <w:t xml:space="preserve">\23-01-12 </w:t>
-      </w:r>
-      <w:proofErr w:type="spellStart"/>
+        <w:t xml:space="preserve">File "D:\work\22-09-05 SimpleUI\23-01-12 </w:t>
+      </w:r>
       <w:r>
         <w:t>ПростойСклад</w:t>
       </w:r>
-      <w:proofErr w:type="spellEnd"/>
-      <w:r>
-        <w:rPr>
-          <w:lang w:val="en-US"/>
-        </w:rPr>
-        <w:t xml:space="preserve">\debug_handlers.py", line 1501, in </w:t>
-      </w:r>
-      <w:proofErr w:type="spellStart"/>
-      <w:r>
-        <w:rPr>
-          <w:lang w:val="en-US"/>
-        </w:rPr>
-        <w:t>set_input</w:t>
-      </w:r>
-      <w:proofErr w:type="spellEnd"/>
-    </w:p>
-    <w:p>
-      <w:pPr>
-        <w:rPr>
-          <w:lang w:val="en-US"/>
-        </w:rPr>
-      </w:pPr>
-      <w:r>
-        <w:rPr>
-          <w:lang w:val="en-US"/>
-        </w:rPr>
-        <w:t xml:space="preserve">    f(</w:t>
-      </w:r>
-      <w:proofErr w:type="spellStart"/>
-      <w:proofErr w:type="gramStart"/>
-      <w:r>
-        <w:rPr>
-          <w:lang w:val="en-US"/>
-        </w:rPr>
-        <w:t>hashMap</w:t>
-      </w:r>
-      <w:proofErr w:type="spellEnd"/>
-      <w:r>
-        <w:rPr>
-          <w:lang w:val="en-US"/>
-        </w:rPr>
-        <w:t>)  #</w:t>
-      </w:r>
-      <w:proofErr w:type="gramEnd"/>
-      <w:r>
-        <w:rPr>
-          <w:lang w:val="en-US"/>
-        </w:rPr>
-        <w:t xml:space="preserve"> new</w:t>
-      </w:r>
-    </w:p>
-    <w:p>
-      <w:pPr>
-        <w:rPr>
-          <w:lang w:val="en-US"/>
-        </w:rPr>
-      </w:pPr>
-      <w:r>
-        <w:rPr>
-          <w:lang w:val="en-US"/>
-        </w:rPr>
-        <w:t xml:space="preserve">  File "D:\work\22-09-05 </w:t>
-      </w:r>
-      <w:proofErr w:type="spellStart"/>
-      <w:r>
-        <w:rPr>
-          <w:lang w:val="en-US"/>
-        </w:rPr>
-        <w:t>SimpleUI</w:t>
-      </w:r>
-      <w:proofErr w:type="spellEnd"/>
-      <w:r>
-        <w:rPr>
-          <w:lang w:val="en-US"/>
-        </w:rPr>
-        <w:t xml:space="preserve">\23-01-12 </w:t>
-      </w:r>
-      <w:proofErr w:type="spellStart"/>
+      <w:r>
+        <w:rPr>
+          <w:lang w:val="en-US"/>
+        </w:rPr>
+        <w:t>\debug_handlers.py", line 1501, in set_input</w:t>
+      </w:r>
+    </w:p>
+    <w:p>
+      <w:pPr>
+        <w:rPr>
+          <w:lang w:val="en-US"/>
+        </w:rPr>
+      </w:pPr>
+      <w:r>
+        <w:rPr>
+          <w:lang w:val="en-US"/>
+        </w:rPr>
+        <w:t xml:space="preserve">    f(hashMap)  # new</w:t>
+      </w:r>
+    </w:p>
+    <w:p>
+      <w:pPr>
+        <w:rPr>
+          <w:lang w:val="en-US"/>
+        </w:rPr>
+      </w:pPr>
+      <w:r>
+        <w:rPr>
+          <w:lang w:val="en-US"/>
+        </w:rPr>
+        <w:t xml:space="preserve">  File "D:\work\22-09-05 SimpleUI\23-01-12 </w:t>
+      </w:r>
       <w:r>
         <w:t>ПростойСклад</w:t>
       </w:r>
-      <w:proofErr w:type="spellEnd"/>
-      <w:r>
-        <w:rPr>
-          <w:lang w:val="en-US"/>
-        </w:rPr>
-        <w:t xml:space="preserve">\debug_handlers.py", line 538, in </w:t>
-      </w:r>
-      <w:proofErr w:type="spellStart"/>
-      <w:r>
-        <w:rPr>
-          <w:lang w:val="en-US"/>
-        </w:rPr>
-        <w:t>goods_record_input</w:t>
-      </w:r>
-      <w:proofErr w:type="spellEnd"/>
-    </w:p>
-    <w:p>
-      <w:pPr>
-        <w:rPr>
-          <w:lang w:val="en-US"/>
-        </w:rPr>
-      </w:pPr>
-      <w:r>
-        <w:rPr>
-          <w:lang w:val="en-US"/>
-        </w:rPr>
-        <w:t xml:space="preserve">    image = </w:t>
-      </w:r>
-      <w:proofErr w:type="spellStart"/>
-      <w:r>
-        <w:rPr>
-          <w:lang w:val="en-US"/>
-        </w:rPr>
-        <w:t>Image.open</w:t>
-      </w:r>
-      <w:proofErr w:type="spellEnd"/>
-      <w:r>
-        <w:rPr>
-          <w:lang w:val="en-US"/>
-        </w:rPr>
-        <w:t>(</w:t>
-      </w:r>
-      <w:proofErr w:type="spellStart"/>
-      <w:r>
-        <w:rPr>
-          <w:lang w:val="en-US"/>
-        </w:rPr>
-        <w:t>image_file</w:t>
-      </w:r>
-      <w:proofErr w:type="spellEnd"/>
-      <w:r>
-        <w:rPr>
-          <w:lang w:val="en-US"/>
-        </w:rPr>
-        <w:t>)</w:t>
-      </w:r>
-    </w:p>
-    <w:p>
-      <w:pPr>
-        <w:rPr>
-          <w:lang w:val="en-US"/>
-        </w:rPr>
-      </w:pPr>
-      <w:r>
-        <w:rPr>
-          <w:lang w:val="en-US"/>
-        </w:rPr>
-        <w:t xml:space="preserve">  File "D:\work\22-09-05 </w:t>
-      </w:r>
-      <w:proofErr w:type="spellStart"/>
-      <w:r>
-        <w:rPr>
-          <w:lang w:val="en-US"/>
-        </w:rPr>
-        <w:t>SimpleUI</w:t>
-      </w:r>
-      <w:proofErr w:type="spellEnd"/>
-      <w:r>
-        <w:rPr>
-          <w:lang w:val="en-US"/>
-        </w:rPr>
-        <w:t xml:space="preserve">\23-01-12 </w:t>
-      </w:r>
-      <w:proofErr w:type="spellStart"/>
+      <w:r>
+        <w:rPr>
+          <w:lang w:val="en-US"/>
+        </w:rPr>
+        <w:t>\debug_handlers.py", line 538, in goods_record_input</w:t>
+      </w:r>
+    </w:p>
+    <w:p>
+      <w:pPr>
+        <w:rPr>
+          <w:lang w:val="en-US"/>
+        </w:rPr>
+      </w:pPr>
+      <w:r>
+        <w:rPr>
+          <w:lang w:val="en-US"/>
+        </w:rPr>
+        <w:t xml:space="preserve">    image = Image.open(image_file)</w:t>
+      </w:r>
+    </w:p>
+    <w:p>
+      <w:pPr>
+        <w:rPr>
+          <w:lang w:val="en-US"/>
+        </w:rPr>
+      </w:pPr>
+      <w:r>
+        <w:rPr>
+          <w:lang w:val="en-US"/>
+        </w:rPr>
+        <w:t xml:space="preserve">  File "D:\work\22-09-05 SimpleUI\23-01-12 </w:t>
+      </w:r>
       <w:r>
         <w:t>ПростойСклад</w:t>
       </w:r>
-      <w:proofErr w:type="spellEnd"/>
       <w:r>
         <w:rPr>
           <w:lang w:val="en-US"/>
@@ -1148,181 +1022,866 @@
         <w:rPr>
           <w:lang w:val="en-US"/>
         </w:rPr>
+        <w:t xml:space="preserve">    fp = builtins.open(filename, "rb")</w:t>
+      </w:r>
+    </w:p>
+    <w:p>
+      <w:pPr>
+        <w:rPr>
+          <w:lang w:val="en-US"/>
+        </w:rPr>
+      </w:pPr>
+      <w:r>
+        <w:rPr>
+          <w:lang w:val="en-US"/>
+        </w:rPr>
+        <w:t>FileNotFoundError: [Errno 2] No such file or directory: '/data/user/0/ru.travelfood.simple_ui/app_files/SimpleUI images/584d1341_89a5_43cb_a449_da8c39180600.jpg'</w:t>
+      </w:r>
+    </w:p>
+    <w:p>
+      <w:pPr>
+        <w:rPr>
+          <w:lang w:val="en-US"/>
+        </w:rPr>
+      </w:pPr>
+    </w:p>
+    <w:p>
+      <w:pPr>
+        <w:rPr>
+          <w:lang w:val="en-US"/>
+        </w:rPr>
+      </w:pPr>
+      <w:r>
+        <w:t>Возможно</w:t>
+      </w:r>
+      <w:r>
+        <w:rPr>
+          <w:lang w:val="en-US"/>
+        </w:rPr>
+        <w:t xml:space="preserve"> </w:t>
+      </w:r>
+      <w:r>
+        <w:t>тут</w:t>
+      </w:r>
+      <w:r>
+        <w:rPr>
+          <w:lang w:val="en-US"/>
+        </w:rPr>
+        <w:t xml:space="preserve"> </w:t>
+      </w:r>
+      <w:r>
+        <w:t>проблема</w:t>
+      </w:r>
+      <w:r>
+        <w:rPr>
+          <w:lang w:val="en-US"/>
+        </w:rPr>
+        <w:t xml:space="preserve"> : File "D:\work\22-09-05 SimpleUI\23-01-12 </w:t>
+      </w:r>
+      <w:r>
+        <w:t>ПростойСклад</w:t>
+      </w:r>
+      <w:r>
+        <w:rPr>
+          <w:lang w:val="en-US"/>
+        </w:rPr>
+        <w:t>\debug_handlers.py", line 291, in goods_on_start</w:t>
+      </w:r>
+    </w:p>
+    <w:p>
+      <w:r>
+        <w:rPr>
+          <w:lang w:val="en-US"/>
+        </w:rPr>
         <w:t xml:space="preserve">    </w:t>
       </w:r>
-      <w:proofErr w:type="spellStart"/>
-      <w:r>
-        <w:rPr>
-          <w:lang w:val="en-US"/>
-        </w:rPr>
-        <w:t>fp</w:t>
-      </w:r>
-      <w:proofErr w:type="spellEnd"/>
-      <w:r>
-        <w:rPr>
-          <w:lang w:val="en-US"/>
-        </w:rPr>
-        <w:t xml:space="preserve"> = </w:t>
-      </w:r>
-      <w:proofErr w:type="spellStart"/>
-      <w:proofErr w:type="gramStart"/>
-      <w:r>
-        <w:rPr>
-          <w:lang w:val="en-US"/>
-        </w:rPr>
-        <w:t>builtins.open</w:t>
-      </w:r>
-      <w:proofErr w:type="spellEnd"/>
-      <w:proofErr w:type="gramEnd"/>
-      <w:r>
-        <w:rPr>
-          <w:lang w:val="en-US"/>
-        </w:rPr>
-        <w:t>(filename, "</w:t>
-      </w:r>
-      <w:proofErr w:type="spellStart"/>
-      <w:r>
-        <w:rPr>
-          <w:lang w:val="en-US"/>
-        </w:rPr>
-        <w:t>rb</w:t>
-      </w:r>
-      <w:proofErr w:type="spellEnd"/>
-      <w:r>
-        <w:rPr>
-          <w:lang w:val="en-US"/>
-        </w:rPr>
-        <w:t>")</w:t>
-      </w:r>
-    </w:p>
-    <w:p>
-      <w:pPr>
-        <w:rPr>
-          <w:lang w:val="en-US"/>
-        </w:rPr>
-      </w:pPr>
-      <w:proofErr w:type="spellStart"/>
-      <w:r>
-        <w:rPr>
-          <w:lang w:val="en-US"/>
-        </w:rPr>
-        <w:t>FileNotFoundError</w:t>
-      </w:r>
-      <w:proofErr w:type="spellEnd"/>
-      <w:r>
-        <w:rPr>
-          <w:lang w:val="en-US"/>
-        </w:rPr>
-        <w:t>: [</w:t>
-      </w:r>
-      <w:proofErr w:type="spellStart"/>
-      <w:r>
-        <w:rPr>
-          <w:lang w:val="en-US"/>
-        </w:rPr>
-        <w:t>Errno</w:t>
-      </w:r>
-      <w:proofErr w:type="spellEnd"/>
-      <w:r>
-        <w:rPr>
-          <w:lang w:val="en-US"/>
-        </w:rPr>
-        <w:t xml:space="preserve"> 2] No such file or directory: '/data/user/0/</w:t>
-      </w:r>
-      <w:proofErr w:type="spellStart"/>
-      <w:r>
-        <w:rPr>
-          <w:lang w:val="en-US"/>
-        </w:rPr>
-        <w:t>ru.travelfood.simple_ui</w:t>
-      </w:r>
-      <w:proofErr w:type="spellEnd"/>
-      <w:r>
-        <w:rPr>
-          <w:lang w:val="en-US"/>
-        </w:rPr>
-        <w:t>/</w:t>
-      </w:r>
-      <w:proofErr w:type="spellStart"/>
-      <w:r>
-        <w:rPr>
-          <w:lang w:val="en-US"/>
-        </w:rPr>
-        <w:t>app_files</w:t>
-      </w:r>
-      <w:proofErr w:type="spellEnd"/>
-      <w:r>
-        <w:rPr>
-          <w:lang w:val="en-US"/>
-        </w:rPr>
-        <w:t>/</w:t>
-      </w:r>
-      <w:proofErr w:type="spellStart"/>
-      <w:r>
-        <w:rPr>
-          <w:lang w:val="en-US"/>
-        </w:rPr>
-        <w:t>SimpleUI</w:t>
-      </w:r>
-      <w:proofErr w:type="spellEnd"/>
-      <w:r>
-        <w:rPr>
-          <w:lang w:val="en-US"/>
-        </w:rPr>
-        <w:t xml:space="preserve"> images/584d1341_89a5_43cb_a449_da8c39180600.jpg'</w:t>
-      </w:r>
-    </w:p>
-    <w:p>
-      <w:pPr>
-        <w:rPr>
-          <w:lang w:val="en-US"/>
-        </w:rPr>
-      </w:pPr>
-    </w:p>
-    <w:p>
-      <w:r>
-        <w:t>ОШИБКА</w:t>
-      </w:r>
-      <w:r>
-        <w:t xml:space="preserve"> -</w:t>
-      </w:r>
-      <w:r>
-        <w:t>висит</w:t>
-      </w:r>
-      <w:r>
-        <w:t xml:space="preserve"> </w:t>
-      </w:r>
-      <w:r>
-        <w:t>сообщение</w:t>
-      </w:r>
-      <w:r>
-        <w:t xml:space="preserve"> – «</w:t>
-      </w:r>
-      <w:r>
-        <w:t>ТОВАР</w:t>
-      </w:r>
-      <w:r>
-        <w:t xml:space="preserve"> </w:t>
-      </w:r>
-      <w:r>
-        <w:t>НЕ</w:t>
-      </w:r>
-      <w:r>
-        <w:t xml:space="preserve"> </w:t>
-      </w:r>
-      <w:r>
-        <w:t>НАЙДЕН</w:t>
-      </w:r>
-      <w:r>
-        <w:t>»</w:t>
+      <w:r>
+        <w:t>for jf in _files:  # находим путь к файлу по идентификатору</w:t>
       </w:r>
     </w:p>
     <w:p/>
     <w:p/>
     <w:p/>
+    <w:p>
+      <w:r>
+        <w:t>1.</w:t>
+      </w:r>
+      <w:r>
+        <w:t xml:space="preserve"> </w:t>
+      </w:r>
+      <w:r>
+        <w:t>Пока пытаюсь использовать Промежуточный полиативный вариант:</w:t>
+      </w:r>
+    </w:p>
+    <w:p>
+      <w:pPr>
+        <w:ind w:left="708"/>
+      </w:pPr>
+      <w:r>
+        <w:t>1.  в корневой каталог проекта Копирую  все используемые фото;</w:t>
+      </w:r>
+    </w:p>
+    <w:p>
+      <w:pPr>
+        <w:ind w:left="708"/>
+      </w:pPr>
+      <w:r>
+        <w:t>2. Переименовываю jpg - так, как они указаны в БД (см. скрин);</w:t>
+      </w:r>
+    </w:p>
+    <w:p>
+      <w:pPr>
+        <w:ind w:left="708"/>
+      </w:pPr>
+      <w:r>
+        <w:lastRenderedPageBreak/>
+        <w:t>3. Заменяю DB_PATH = '//data/data/ru.travelfood.simple_ui/databases/SimpleWMS' на DB_PATH_debug ='//'</w:t>
+      </w:r>
+    </w:p>
+    <w:p>
+      <w:r>
+        <w:t>2.</w:t>
+      </w:r>
+      <w:r>
+        <w:t>Подскажите пожалуйста! Столкнулся с "_files" - что это за переменная? - в hashMap её нет.</w:t>
+      </w:r>
+    </w:p>
+    <w:p>
+      <w:r>
+        <w:t>Комментарий "# находим путь к файлу по идентификатору" - мне не помог</w:t>
+      </w:r>
+    </w:p>
+    <w:p>
+      <w:pPr>
+        <w:rPr>
+          <w:lang w:val="en-US"/>
+        </w:rPr>
+      </w:pPr>
+      <w:r>
+        <w:rPr>
+          <w:lang w:val="en-US"/>
+        </w:rPr>
+        <w:t>"def goods_on_start(hashMap, _files=None, _data=None):</w:t>
+      </w:r>
+    </w:p>
+    <w:p>
+      <w:pPr>
+        <w:rPr>
+          <w:lang w:val="en-US"/>
+        </w:rPr>
+      </w:pPr>
+      <w:r>
+        <w:rPr>
+          <w:lang w:val="en-US"/>
+        </w:rPr>
+        <w:t>....</w:t>
+      </w:r>
+    </w:p>
+    <w:p>
+      <w:pPr>
+        <w:rPr>
+          <w:lang w:val="en-US"/>
+        </w:rPr>
+      </w:pPr>
+      <w:r>
+        <w:rPr>
+          <w:lang w:val="en-US"/>
+        </w:rPr>
+        <w:t xml:space="preserve">    # _files = json.loads(hashMap.get("_files"))</w:t>
+      </w:r>
+    </w:p>
+    <w:p>
+      <w:pPr>
+        <w:rPr>
+          <w:lang w:val="en-US"/>
+        </w:rPr>
+      </w:pPr>
+      <w:r>
+        <w:rPr>
+          <w:lang w:val="en-US"/>
+        </w:rPr>
+        <w:t xml:space="preserve">        query = select(c for c in ui_global.SW_Goods)</w:t>
+      </w:r>
+    </w:p>
+    <w:p>
+      <w:pPr>
+        <w:rPr>
+          <w:lang w:val="en-US"/>
+        </w:rPr>
+      </w:pPr>
+      <w:r>
+        <w:rPr>
+          <w:lang w:val="en-US"/>
+        </w:rPr>
+        <w:t xml:space="preserve">        for record in query:</w:t>
+      </w:r>
+    </w:p>
+    <w:p>
+      <w:pPr>
+        <w:rPr>
+          <w:lang w:val="en-US"/>
+        </w:rPr>
+      </w:pPr>
+    </w:p>
+    <w:p>
+      <w:pPr>
+        <w:rPr>
+          <w:lang w:val="en-US"/>
+        </w:rPr>
+      </w:pPr>
+      <w:r>
+        <w:rPr>
+          <w:lang w:val="en-US"/>
+        </w:rPr>
+        <w:t xml:space="preserve">            pic = ""</w:t>
+      </w:r>
+    </w:p>
+    <w:p>
+      <w:pPr>
+        <w:rPr>
+          <w:lang w:val="en-US"/>
+        </w:rPr>
+      </w:pPr>
+      <w:r>
+        <w:rPr>
+          <w:lang w:val="en-US"/>
+        </w:rPr>
+        <w:t xml:space="preserve">            if 'photo' in record.pictures:</w:t>
+      </w:r>
+    </w:p>
+    <w:p>
+      <w:pPr>
+        <w:rPr>
+          <w:lang w:val="en-US"/>
+        </w:rPr>
+      </w:pPr>
+      <w:r>
+        <w:rPr>
+          <w:lang w:val="en-US"/>
+        </w:rPr>
+        <w:t xml:space="preserve">                p = record.pictures['photo']</w:t>
+      </w:r>
+    </w:p>
+    <w:p>
+      <w:pPr>
+        <w:rPr>
+          <w:lang w:val="en-US"/>
+        </w:rPr>
+      </w:pPr>
+      <w:r>
+        <w:rPr>
+          <w:lang w:val="en-US"/>
+        </w:rPr>
+        <w:t xml:space="preserve">                if len(p) &gt; 0:</w:t>
+      </w:r>
+    </w:p>
+    <w:p>
+      <w:pPr>
+        <w:rPr>
+          <w:lang w:val="en-US"/>
+        </w:rPr>
+      </w:pPr>
+    </w:p>
+    <w:p>
+      <w:r>
+        <w:rPr>
+          <w:lang w:val="en-US"/>
+        </w:rPr>
+        <w:t xml:space="preserve">                    </w:t>
+      </w:r>
+      <w:r>
+        <w:t xml:space="preserve">for jf in _files: </w:t>
+      </w:r>
+    </w:p>
+    <w:p>
+      <w:r>
+        <w:t># находим путь к файлу по идентификатору</w:t>
+      </w:r>
+    </w:p>
+    <w:p>
+      <w:pPr>
+        <w:rPr>
+          <w:lang w:val="en-US"/>
+        </w:rPr>
+      </w:pPr>
+      <w:r>
+        <w:t xml:space="preserve">                        </w:t>
+      </w:r>
+      <w:r>
+        <w:rPr>
+          <w:lang w:val="en-US"/>
+        </w:rPr>
+        <w:t>if jf['id'] == p[0]:</w:t>
+      </w:r>
+    </w:p>
+    <w:p>
+      <w:pPr>
+        <w:rPr>
+          <w:lang w:val="en-US"/>
+        </w:rPr>
+      </w:pPr>
+      <w:r>
+        <w:rPr>
+          <w:lang w:val="en-US"/>
+        </w:rPr>
+        <w:t xml:space="preserve">                            if os.path.exists(jf['path']):</w:t>
+      </w:r>
+    </w:p>
+    <w:p>
+      <w:r>
+        <w:rPr>
+          <w:lang w:val="en-US"/>
+        </w:rPr>
+        <w:t xml:space="preserve">                                </w:t>
+      </w:r>
+      <w:r>
+        <w:t>pic = "~" + jf['path']</w:t>
+      </w:r>
+    </w:p>
+    <w:p>
+      <w:r>
+        <w:t xml:space="preserve">                            break"</w:t>
+      </w:r>
+    </w:p>
+    <w:p/>
+    <w:p/>
+    <w:p>
+      <w:pPr>
+        <w:pStyle w:val="1"/>
+        <w:rPr>
+          <w:lang w:val="en-US"/>
+        </w:rPr>
+      </w:pPr>
+      <w:r>
+        <w:t>Рабо</w:t>
+      </w:r>
+      <w:r>
+        <w:t>та</w:t>
+      </w:r>
+      <w:r>
+        <w:rPr>
+          <w:lang w:val="en-US"/>
+        </w:rPr>
+        <w:t xml:space="preserve"> </w:t>
+      </w:r>
+      <w:r>
+        <w:t>в</w:t>
+      </w:r>
+      <w:r>
+        <w:rPr>
+          <w:lang w:val="en-US"/>
+        </w:rPr>
+        <w:t xml:space="preserve"> </w:t>
+      </w:r>
+      <w:r>
+        <w:rPr>
+          <w:lang w:val="en-US"/>
+        </w:rPr>
+        <w:t>simple</w:t>
+      </w:r>
+      <w:r>
+        <w:rPr>
+          <w:lang w:val="en-US"/>
+        </w:rPr>
+        <w:t>_</w:t>
+      </w:r>
+      <w:r>
+        <w:rPr>
+          <w:lang w:val="en-US"/>
+        </w:rPr>
+        <w:t>editor</w:t>
+      </w:r>
+      <w:r>
+        <w:rPr>
+          <w:lang w:val="en-US"/>
+        </w:rPr>
+        <w:t>.</w:t>
+      </w:r>
+      <w:r>
+        <w:rPr>
+          <w:lang w:val="en-US"/>
+        </w:rPr>
+        <w:t>exe</w:t>
+      </w:r>
+    </w:p>
+    <w:p>
+      <w:pPr>
+        <w:rPr>
+          <w:lang w:val="en-US"/>
+        </w:rPr>
+      </w:pPr>
+    </w:p>
+    <w:p>
+      <w:r>
+        <w:t>Поменял название в процессах – Все изменилось – работает</w:t>
+      </w:r>
+    </w:p>
+    <w:p>
+      <w:r>
+        <w:t>Поменял название в Справочник Товары – все перестало работать внутри этого пункта меню</w:t>
+      </w:r>
+    </w:p>
+    <w:p>
+      <w:r>
+        <w:t>23-01-30 Demo_SimpleStock02.ui</w:t>
+      </w:r>
+      <w:r>
+        <w:t xml:space="preserve"> – взял воронцовский вариант с гитхаба </w:t>
+      </w:r>
+    </w:p>
+    <w:p>
+      <w:pPr>
+        <w:spacing w:after="0"/>
+        <w:rPr>
+          <w:sz w:val="4"/>
+          <w:szCs w:val="4"/>
+        </w:rPr>
+      </w:pPr>
+      <w:r>
+        <w:rPr>
+          <w:sz w:val="4"/>
+          <w:szCs w:val="4"/>
+        </w:rPr>
+        <w:t>https://www.youtube.com/redirect?event=comments&amp;redir_token=QUFFLUhqbUNTbUdMMnI1a1dGeGN1N2tyUk54a1Bpc2JLQXxBQ3Jtc0tuRWFmSlZETGNPbFRNWHFKS2MyQjVBdlp2X09XT0hTTm5PZ0xXUE5HeHg3QnhXai1pQldIc2RCQUd2NmN6WU1YSU5vV0tPNFZnSjZCLThtMllveWpvUGw4MVU0aTdTaHNOcXdsSE9qSGtaaWFhb3Fkcw&amp;q=https%3A%2F%2Fgithub.com%2Fdvdocumentation%2Fsimpleui_samples&amp;stzid=Ugy_f0nztnw_B5nh0al4AaABAg.9cTEYRaIEjw9cTI7M3W6hv</w:t>
+      </w:r>
+    </w:p>
+    <w:p>
+      <w:pPr>
+        <w:spacing w:after="0"/>
+        <w:rPr>
+          <w:sz w:val="4"/>
+          <w:szCs w:val="4"/>
+        </w:rPr>
+      </w:pPr>
+      <w:r>
+        <w:rPr>
+          <w:sz w:val="4"/>
+          <w:szCs w:val="4"/>
+        </w:rPr>
+        <w:t xml:space="preserve">Сслылку от Воронцова в комментариях к видео: </w:t>
+      </w:r>
+      <w:hyperlink r:id="rId10" w:history="1">
+        <w:r>
+          <w:rPr>
+            <w:rStyle w:val="a5"/>
+            <w:sz w:val="4"/>
+            <w:szCs w:val="4"/>
+          </w:rPr>
+          <w:t>https://youtu.be/R2hY4mc5onQ?t=513</w:t>
+        </w:r>
+      </w:hyperlink>
+    </w:p>
+    <w:p>
+      <w:r>
+        <w:t>Поменял в нем названия корневого меню – работает</w:t>
+      </w:r>
+    </w:p>
+    <w:p>
+      <w:r>
+        <w:t>23-01-30 Demo_SimpleStock0</w:t>
+      </w:r>
+      <w:r>
+        <w:t>3</w:t>
+      </w:r>
+      <w:r>
+        <w:t>.ui</w:t>
+      </w:r>
+      <w:r>
+        <w:t xml:space="preserve"> – поменял 1букву в подМеню «Справочник товаров» </w:t>
+      </w:r>
+      <w:r>
+        <w:t>-&gt;</w:t>
+      </w:r>
+      <w:r>
+        <w:t xml:space="preserve"> «Единицы»  перестало работать именно этот пункт меню;</w:t>
+      </w:r>
+      <w:r>
+        <w:br/>
+        <w:t>Вернул как было -</w:t>
+      </w:r>
+      <w:r>
+        <w:t>&gt;</w:t>
+      </w:r>
+      <w:r>
+        <w:t xml:space="preserve"> заработал снова</w:t>
+      </w:r>
+    </w:p>
+    <w:p>
+      <w:pPr>
+        <w:pStyle w:val="HTML"/>
+        <w:shd w:val="clear" w:color="auto" w:fill="FFFFFF"/>
+        <w:rPr>
+          <w:rFonts w:asciiTheme="minorHAnsi" w:eastAsiaTheme="minorHAnsi" w:hAnsiTheme="minorHAnsi" w:cstheme="minorBidi"/>
+          <w:sz w:val="22"/>
+          <w:szCs w:val="22"/>
+          <w:lang w:eastAsia="en-US"/>
+        </w:rPr>
+      </w:pPr>
+      <w:r>
+        <w:rPr>
+          <w:rFonts w:asciiTheme="minorHAnsi" w:eastAsiaTheme="minorHAnsi" w:hAnsiTheme="minorHAnsi" w:cstheme="minorBidi"/>
+          <w:sz w:val="22"/>
+          <w:szCs w:val="22"/>
+          <w:lang w:eastAsia="en-US"/>
+        </w:rPr>
+        <w:t xml:space="preserve">23-01-30 Demo_SimpleStock04.ui – поменял Единицы </w:t>
+      </w:r>
+      <w:r>
+        <w:rPr>
+          <w:rFonts w:asciiTheme="minorHAnsi" w:eastAsiaTheme="minorHAnsi" w:hAnsiTheme="minorHAnsi" w:cstheme="minorBidi"/>
+          <w:sz w:val="22"/>
+          <w:szCs w:val="22"/>
+          <w:lang w:eastAsia="en-US"/>
+        </w:rPr>
+        <w:t>на «Добавить единицу измерения» и поменял её место в списке на последнее в файлах «</w:t>
+      </w:r>
+      <w:r>
+        <w:rPr>
+          <w:rFonts w:asciiTheme="minorHAnsi" w:eastAsiaTheme="minorHAnsi" w:hAnsiTheme="minorHAnsi" w:cstheme="minorBidi"/>
+          <w:sz w:val="22"/>
+          <w:szCs w:val="22"/>
+          <w:lang w:eastAsia="en-US"/>
+        </w:rPr>
+        <w:t>23-01-30 Demo_SimpleStock04.ui</w:t>
+      </w:r>
+      <w:r>
+        <w:rPr>
+          <w:rFonts w:asciiTheme="minorHAnsi" w:eastAsiaTheme="minorHAnsi" w:hAnsiTheme="minorHAnsi" w:cstheme="minorBidi"/>
+          <w:sz w:val="22"/>
+          <w:szCs w:val="22"/>
+          <w:lang w:eastAsia="en-US"/>
+        </w:rPr>
+        <w:t>»</w:t>
+      </w:r>
+      <w:r>
+        <w:rPr>
+          <w:rFonts w:asciiTheme="minorHAnsi" w:eastAsiaTheme="minorHAnsi" w:hAnsiTheme="minorHAnsi" w:cstheme="minorBidi"/>
+          <w:sz w:val="22"/>
+          <w:szCs w:val="22"/>
+          <w:lang w:eastAsia="en-US"/>
+        </w:rPr>
+        <w:t xml:space="preserve"> </w:t>
+      </w:r>
+      <w:r>
+        <w:rPr>
+          <w:rFonts w:asciiTheme="minorHAnsi" w:eastAsiaTheme="minorHAnsi" w:hAnsiTheme="minorHAnsi" w:cstheme="minorBidi"/>
+          <w:sz w:val="22"/>
+          <w:szCs w:val="22"/>
+          <w:lang w:eastAsia="en-US"/>
+        </w:rPr>
+        <w:t xml:space="preserve">стр№47; 56 и </w:t>
+      </w:r>
+      <w:r>
+        <w:rPr>
+          <w:rFonts w:asciiTheme="minorHAnsi" w:eastAsiaTheme="minorHAnsi" w:hAnsiTheme="minorHAnsi" w:cstheme="minorBidi"/>
+          <w:sz w:val="22"/>
+          <w:szCs w:val="22"/>
+          <w:lang w:eastAsia="en-US"/>
+        </w:rPr>
+        <w:t>Base64</w:t>
+      </w:r>
+      <w:r>
+        <w:rPr>
+          <w:rFonts w:asciiTheme="minorHAnsi" w:eastAsiaTheme="minorHAnsi" w:hAnsiTheme="minorHAnsi" w:cstheme="minorBidi"/>
+          <w:sz w:val="22"/>
+          <w:szCs w:val="22"/>
+          <w:lang w:eastAsia="en-US"/>
+        </w:rPr>
+        <w:t xml:space="preserve"> – стр№1503 </w:t>
+      </w:r>
+      <w:r>
+        <w:rPr>
+          <w:rFonts w:asciiTheme="minorHAnsi" w:eastAsiaTheme="minorHAnsi" w:hAnsiTheme="minorHAnsi" w:cstheme="minorBidi"/>
+          <w:sz w:val="22"/>
+          <w:szCs w:val="22"/>
+          <w:lang w:eastAsia="en-US"/>
+        </w:rPr>
+        <w:t>"PyHandlers":</w:t>
+      </w:r>
+      <w:r>
+        <w:rPr>
+          <w:rFonts w:asciiTheme="minorHAnsi" w:eastAsiaTheme="minorHAnsi" w:hAnsiTheme="minorHAnsi" w:cstheme="minorBidi"/>
+          <w:sz w:val="22"/>
+          <w:szCs w:val="22"/>
+          <w:lang w:eastAsia="en-US"/>
+        </w:rPr>
+        <w:t xml:space="preserve"> - </w:t>
+      </w:r>
+      <w:r>
+        <w:rPr>
+          <w:rFonts w:asciiTheme="minorHAnsi" w:eastAsiaTheme="minorHAnsi" w:hAnsiTheme="minorHAnsi" w:cstheme="minorBidi"/>
+          <w:sz w:val="22"/>
+          <w:szCs w:val="22"/>
+          <w:lang w:eastAsia="en-US"/>
+        </w:rPr>
+        <w:t>СРАБОТАЛО!!!</w:t>
+      </w:r>
+    </w:p>
+    <w:p>
+      <w:r>
+        <w:t xml:space="preserve">23-01-30 </w:t>
+      </w:r>
+      <w:r>
+        <w:rPr>
+          <w:lang w:val="en-US"/>
+        </w:rPr>
+        <w:t>Demo</w:t>
+      </w:r>
+      <w:r>
+        <w:t>_</w:t>
+      </w:r>
+      <w:r>
+        <w:rPr>
+          <w:lang w:val="en-US"/>
+        </w:rPr>
+        <w:t>SimpleStock</w:t>
+      </w:r>
+      <w:r>
+        <w:t>04.</w:t>
+      </w:r>
+      <w:r>
+        <w:rPr>
+          <w:lang w:val="en-US"/>
+        </w:rPr>
+        <w:t>ui</w:t>
+      </w:r>
+      <w:r>
+        <w:t xml:space="preserve"> – </w:t>
+      </w:r>
+      <w:r>
+        <w:t>Меняю</w:t>
+      </w:r>
+      <w:r>
+        <w:t xml:space="preserve"> </w:t>
+      </w:r>
+      <w:r>
+        <w:t>остальные</w:t>
+      </w:r>
+      <w:r>
+        <w:t xml:space="preserve"> + </w:t>
+      </w:r>
+      <w:r>
+        <w:t>меняю порядок пунктов меню</w:t>
+      </w:r>
+      <w:r>
+        <w:t>:</w:t>
+      </w:r>
+    </w:p>
+    <w:p>
+      <w:r>
+        <w:lastRenderedPageBreak/>
+        <w:t>4.</w:t>
+      </w:r>
+      <w:r>
+        <w:t xml:space="preserve"> </w:t>
+      </w:r>
+      <w:r>
+        <w:t>Товары</w:t>
+      </w:r>
+      <w:r>
+        <w:t xml:space="preserve"> -&gt;</w:t>
+      </w:r>
+      <w:r>
+        <w:t xml:space="preserve">Добавить </w:t>
+      </w:r>
+      <w:r>
+        <w:t>товар</w:t>
+      </w:r>
+    </w:p>
+    <w:p>
+      <w:r>
+        <w:t>3.</w:t>
+      </w:r>
+      <w:r>
+        <w:t xml:space="preserve"> </w:t>
+      </w:r>
+      <w:r>
+        <w:t>Ячейки</w:t>
+      </w:r>
+      <w:r>
+        <w:t xml:space="preserve"> -&gt;</w:t>
+      </w:r>
+      <w:r>
+        <w:t xml:space="preserve">Добавить </w:t>
+      </w:r>
+      <w:r>
+        <w:t>ячейку</w:t>
+      </w:r>
+    </w:p>
+    <w:p>
+      <w:r>
+        <w:t>2.</w:t>
+      </w:r>
+      <w:r>
+        <w:t xml:space="preserve"> </w:t>
+      </w:r>
+      <w:r>
+        <w:t>Группы</w:t>
+      </w:r>
+      <w:r>
+        <w:t xml:space="preserve"> </w:t>
+      </w:r>
+      <w:r>
+        <w:rPr>
+          <w:lang w:val="en-US"/>
+        </w:rPr>
+        <w:t>-&gt;</w:t>
+      </w:r>
+      <w:r>
+        <w:t xml:space="preserve">Добавить </w:t>
+      </w:r>
+      <w:r>
+        <w:t>группу товаров</w:t>
+      </w:r>
+    </w:p>
+    <w:p>
+      <w:r>
+        <w:t>1.</w:t>
+      </w:r>
+      <w:r>
+        <w:t>Добавить единицу измерения</w:t>
+      </w:r>
+    </w:p>
+    <w:p>
+      <w:r>
+        <w:t>5.Настройки-УДАЛИТЬ</w:t>
+      </w:r>
+      <w:r>
+        <w:t xml:space="preserve"> </w:t>
+      </w:r>
+      <w:r>
+        <w:t xml:space="preserve">- </w:t>
+      </w:r>
+      <w:r>
+        <w:t>СРАБОТАЛО!!!</w:t>
+      </w:r>
+    </w:p>
+    <w:p/>
+    <w:p>
+      <w:r>
+        <w:t xml:space="preserve">23-01-30 </w:t>
+      </w:r>
+      <w:r>
+        <w:rPr>
+          <w:lang w:val="en-US"/>
+        </w:rPr>
+        <w:t>Demo</w:t>
+      </w:r>
+      <w:r>
+        <w:t>_</w:t>
+      </w:r>
+      <w:r>
+        <w:rPr>
+          <w:lang w:val="en-US"/>
+        </w:rPr>
+        <w:t>SimpleStock</w:t>
+      </w:r>
+      <w:r>
+        <w:t>04.</w:t>
+      </w:r>
+      <w:r>
+        <w:rPr>
+          <w:lang w:val="en-US"/>
+        </w:rPr>
+        <w:t>ui</w:t>
+      </w:r>
+      <w:r>
+        <w:t xml:space="preserve"> – </w:t>
+      </w:r>
+      <w:r>
+        <w:t>добавляю</w:t>
+      </w:r>
+      <w:r>
+        <w:t xml:space="preserve"> Подсказки к элементам – «</w:t>
+      </w:r>
+      <w:r>
+        <w:t xml:space="preserve"> </w:t>
+      </w:r>
+      <w:r>
+        <w:t>Поиск товара по штрихкоду</w:t>
+      </w:r>
+      <w:r>
+        <w:t>»</w:t>
+      </w:r>
+      <w:r>
+        <w:t xml:space="preserve"> </w:t>
+      </w:r>
+      <w:r>
+        <w:t xml:space="preserve">  </w:t>
+      </w:r>
+      <w:r>
+        <w:t>@</w:t>
+      </w:r>
+      <w:r>
+        <w:rPr>
+          <w:lang w:val="en-US"/>
+        </w:rPr>
+        <w:t>search</w:t>
+      </w:r>
+      <w:r>
+        <w:t>02</w:t>
+      </w:r>
+      <w:r>
+        <w:t xml:space="preserve">  - НЕ получилось</w:t>
+      </w:r>
+    </w:p>
+    <w:p>
+      <w:r>
+        <w:t xml:space="preserve">23-01-30 </w:t>
+      </w:r>
+      <w:r>
+        <w:rPr>
+          <w:lang w:val="en-US"/>
+        </w:rPr>
+        <w:t>Demo</w:t>
+      </w:r>
+      <w:r>
+        <w:t>_</w:t>
+      </w:r>
+      <w:r>
+        <w:rPr>
+          <w:lang w:val="en-US"/>
+        </w:rPr>
+        <w:t>SimpleStock</w:t>
+      </w:r>
+      <w:r>
+        <w:t>0</w:t>
+      </w:r>
+      <w:r>
+        <w:t>5</w:t>
+      </w:r>
+      <w:r>
+        <w:t>.</w:t>
+      </w:r>
+      <w:r>
+        <w:rPr>
+          <w:lang w:val="en-US"/>
+        </w:rPr>
+        <w:t>ui</w:t>
+      </w:r>
+      <w:r>
+        <w:t xml:space="preserve"> – </w:t>
+      </w:r>
+      <w:r>
+        <w:t>меняю</w:t>
+      </w:r>
+      <w:r>
+        <w:t xml:space="preserve"> </w:t>
+      </w:r>
+      <w:r>
+        <w:t>меню</w:t>
+      </w:r>
+      <w:r>
+        <w:t xml:space="preserve"> </w:t>
+      </w:r>
+      <w:r>
+        <w:t>заполнения товара</w:t>
+      </w:r>
+    </w:p>
+    <w:p/>
     <w:sectPr>
       <w:pgSz w:w="11906" w:h="16838"/>
-      <w:pgMar w:top="1134" w:right="850" w:bottom="1134" w:left="1701" w:header="708" w:footer="708" w:gutter="0"/>
+      <w:pgMar w:top="720" w:right="720" w:bottom="720" w:left="720" w:header="708" w:footer="708" w:gutter="0"/>
       <w:cols w:space="708"/>
       <w:docGrid w:linePitch="360"/>
     </w:sectPr>
@@ -2494,6 +3053,54 @@
       <w:shd w:val="clear" w:color="auto" w:fill="E1DFDD"/>
     </w:rPr>
   </w:style>
+  <w:style w:type="paragraph" w:styleId="HTML">
+    <w:name w:val="HTML Preformatted"/>
+    <w:basedOn w:val="a"/>
+    <w:link w:val="HTML0"/>
+    <w:uiPriority w:val="99"/>
+    <w:unhideWhenUsed/>
+    <w:rsid w:val="001D31ED"/>
+    <w:pPr>
+      <w:tabs>
+        <w:tab w:val="left" w:pos="916"/>
+        <w:tab w:val="left" w:pos="1832"/>
+        <w:tab w:val="left" w:pos="2748"/>
+        <w:tab w:val="left" w:pos="3664"/>
+        <w:tab w:val="left" w:pos="4580"/>
+        <w:tab w:val="left" w:pos="5496"/>
+        <w:tab w:val="left" w:pos="6412"/>
+        <w:tab w:val="left" w:pos="7328"/>
+        <w:tab w:val="left" w:pos="8244"/>
+        <w:tab w:val="left" w:pos="9160"/>
+        <w:tab w:val="left" w:pos="10076"/>
+        <w:tab w:val="left" w:pos="10992"/>
+        <w:tab w:val="left" w:pos="11908"/>
+        <w:tab w:val="left" w:pos="12824"/>
+        <w:tab w:val="left" w:pos="13740"/>
+        <w:tab w:val="left" w:pos="14656"/>
+      </w:tabs>
+      <w:spacing w:after="0" w:line="240" w:lineRule="auto"/>
+    </w:pPr>
+    <w:rPr>
+      <w:rFonts w:ascii="Courier New" w:eastAsia="Times New Roman" w:hAnsi="Courier New" w:cs="Courier New"/>
+      <w:sz w:val="20"/>
+      <w:szCs w:val="20"/>
+      <w:lang w:eastAsia="ru-RU"/>
+    </w:rPr>
+  </w:style>
+  <w:style w:type="character" w:customStyle="1" w:styleId="HTML0">
+    <w:name w:val="Стандартный HTML Знак"/>
+    <w:basedOn w:val="a0"/>
+    <w:link w:val="HTML"/>
+    <w:uiPriority w:val="99"/>
+    <w:rsid w:val="001D31ED"/>
+    <w:rPr>
+      <w:rFonts w:ascii="Courier New" w:eastAsia="Times New Roman" w:hAnsi="Courier New" w:cs="Courier New"/>
+      <w:sz w:val="20"/>
+      <w:szCs w:val="20"/>
+      <w:lang w:eastAsia="ru-RU"/>
+    </w:rPr>
+  </w:style>
 </w:styles>
 </file>
 

</xml_diff>